<commit_message>
Updated Sleet Monitor report
</commit_message>
<xml_diff>
--- a/SleetMonitor.docx
+++ b/SleetMonitor.docx
@@ -57,6 +57,13 @@
     </w:p>
     <w:sdt>
       <w:sdtPr>
+        <w:rPr>
+          <w:rFonts w:asciiTheme="minorHAnsi" w:eastAsiaTheme="minorHAnsi" w:hAnsiTheme="minorHAnsi" w:cstheme="minorBidi"/>
+          <w:color w:val="auto"/>
+          <w:sz w:val="22"/>
+          <w:szCs w:val="22"/>
+          <w:lang w:val="ru-RU"/>
+        </w:rPr>
         <w:id w:val="-2101558317"/>
         <w:docPartObj>
           <w:docPartGallery w:val="Table of Contents"/>
@@ -65,14 +72,9 @@
       </w:sdtPr>
       <w:sdtEndPr>
         <w:rPr>
-          <w:rFonts w:asciiTheme="minorHAnsi" w:eastAsiaTheme="minorHAnsi" w:hAnsiTheme="minorHAnsi" w:cstheme="minorBidi"/>
           <w:b/>
           <w:bCs/>
           <w:noProof/>
-          <w:color w:val="auto"/>
-          <w:sz w:val="22"/>
-          <w:szCs w:val="22"/>
-          <w:lang w:val="ru-RU"/>
         </w:rPr>
       </w:sdtEndPr>
       <w:sdtContent>
@@ -97,7 +99,9 @@
               <w:tab w:val="right" w:leader="dot" w:pos="9345"/>
             </w:tabs>
             <w:rPr>
+              <w:rFonts w:eastAsiaTheme="minorEastAsia"/>
               <w:noProof/>
+              <w:lang w:eastAsia="ru-RU"/>
             </w:rPr>
           </w:pPr>
           <w:r>
@@ -112,7 +116,7 @@
           <w:r>
             <w:fldChar w:fldCharType="separate"/>
           </w:r>
-          <w:hyperlink w:anchor="_Toc438809997" w:history="1">
+          <w:hyperlink w:anchor="_Toc438818050" w:history="1">
             <w:r>
               <w:rPr>
                 <w:rStyle w:val="Hyperlink"/>
@@ -139,7 +143,7 @@
                 <w:noProof/>
                 <w:webHidden/>
               </w:rPr>
-              <w:instrText xml:space="preserve"> PAGEREF _Toc438809997 \h </w:instrText>
+              <w:instrText xml:space="preserve"> PAGEREF _Toc438818050 \h </w:instrText>
             </w:r>
             <w:r>
               <w:rPr>
@@ -177,10 +181,12 @@
               <w:tab w:val="right" w:leader="dot" w:pos="9345"/>
             </w:tabs>
             <w:rPr>
+              <w:rFonts w:eastAsiaTheme="minorEastAsia"/>
               <w:noProof/>
+              <w:lang w:eastAsia="ru-RU"/>
             </w:rPr>
           </w:pPr>
-          <w:hyperlink w:anchor="_Toc438809998" w:history="1">
+          <w:hyperlink w:anchor="_Toc438818051" w:history="1">
             <w:r>
               <w:rPr>
                 <w:rStyle w:val="Hyperlink"/>
@@ -207,7 +213,7 @@
                 <w:noProof/>
                 <w:webHidden/>
               </w:rPr>
-              <w:instrText xml:space="preserve"> PAGEREF _Toc438809998 \h </w:instrText>
+              <w:instrText xml:space="preserve"> PAGEREF _Toc438818051 \h </w:instrText>
             </w:r>
             <w:r>
               <w:rPr>
@@ -245,16 +251,86 @@
               <w:tab w:val="right" w:leader="dot" w:pos="9345"/>
             </w:tabs>
             <w:rPr>
+              <w:rFonts w:eastAsiaTheme="minorEastAsia"/>
+              <w:noProof/>
+              <w:lang w:eastAsia="ru-RU"/>
+            </w:rPr>
+          </w:pPr>
+          <w:hyperlink w:anchor="_Toc438818052" w:history="1">
+            <w:r>
+              <w:rPr>
+                <w:rStyle w:val="Hyperlink"/>
+                <w:noProof/>
+              </w:rPr>
+              <w:t>Текущий статус</w:t>
+            </w:r>
+            <w:r>
+              <w:rPr>
+                <w:noProof/>
+                <w:webHidden/>
+              </w:rPr>
+              <w:tab/>
+            </w:r>
+            <w:r>
+              <w:rPr>
+                <w:noProof/>
+                <w:webHidden/>
+              </w:rPr>
+              <w:fldChar w:fldCharType="begin"/>
+            </w:r>
+            <w:r>
+              <w:rPr>
+                <w:noProof/>
+                <w:webHidden/>
+              </w:rPr>
+              <w:instrText xml:space="preserve"> PAGEREF _Toc438818052 \h </w:instrText>
+            </w:r>
+            <w:r>
+              <w:rPr>
+                <w:noProof/>
+                <w:webHidden/>
+              </w:rPr>
+            </w:r>
+            <w:r>
+              <w:rPr>
+                <w:noProof/>
+                <w:webHidden/>
+              </w:rPr>
+              <w:fldChar w:fldCharType="separate"/>
+            </w:r>
+            <w:r>
+              <w:rPr>
+                <w:noProof/>
+                <w:webHidden/>
+              </w:rPr>
+              <w:t>2</w:t>
+            </w:r>
+            <w:r>
+              <w:rPr>
+                <w:noProof/>
+                <w:webHidden/>
+              </w:rPr>
+              <w:fldChar w:fldCharType="end"/>
+            </w:r>
+          </w:hyperlink>
+        </w:p>
+        <w:p>
+          <w:pPr>
+            <w:pStyle w:val="TOC2"/>
+            <w:tabs>
+              <w:tab w:val="right" w:leader="dot" w:pos="9345"/>
+            </w:tabs>
+            <w:rPr>
               <w:noProof/>
             </w:rPr>
           </w:pPr>
-          <w:hyperlink w:anchor="_Toc438809999" w:history="1">
+          <w:hyperlink w:anchor="_Toc438818053" w:history="1">
             <w:r>
               <w:rPr>
                 <w:rStyle w:val="Hyperlink"/>
                 <w:noProof/>
               </w:rPr>
-              <w:t>Приложение для сбора данных</w:t>
+              <w:t>На данный момент реализовано</w:t>
             </w:r>
             <w:r>
               <w:rPr>
@@ -275,7 +351,7 @@
                 <w:noProof/>
                 <w:webHidden/>
               </w:rPr>
-              <w:instrText xml:space="preserve"> PAGEREF _Toc438809999 \h </w:instrText>
+              <w:instrText xml:space="preserve"> PAGEREF _Toc438818053 \h </w:instrText>
             </w:r>
             <w:r>
               <w:rPr>
@@ -295,7 +371,75 @@
                 <w:noProof/>
                 <w:webHidden/>
               </w:rPr>
-              <w:t>1</w:t>
+              <w:t>2</w:t>
+            </w:r>
+            <w:r>
+              <w:rPr>
+                <w:noProof/>
+                <w:webHidden/>
+              </w:rPr>
+              <w:fldChar w:fldCharType="end"/>
+            </w:r>
+          </w:hyperlink>
+        </w:p>
+        <w:p>
+          <w:pPr>
+            <w:pStyle w:val="TOC2"/>
+            <w:tabs>
+              <w:tab w:val="right" w:leader="dot" w:pos="9345"/>
+            </w:tabs>
+            <w:rPr>
+              <w:noProof/>
+            </w:rPr>
+          </w:pPr>
+          <w:hyperlink w:anchor="_Toc438818054" w:history="1">
+            <w:r>
+              <w:rPr>
+                <w:rStyle w:val="Hyperlink"/>
+                <w:noProof/>
+              </w:rPr>
+              <w:t>Дальнейшие планы</w:t>
+            </w:r>
+            <w:r>
+              <w:rPr>
+                <w:noProof/>
+                <w:webHidden/>
+              </w:rPr>
+              <w:tab/>
+            </w:r>
+            <w:r>
+              <w:rPr>
+                <w:noProof/>
+                <w:webHidden/>
+              </w:rPr>
+              <w:fldChar w:fldCharType="begin"/>
+            </w:r>
+            <w:r>
+              <w:rPr>
+                <w:noProof/>
+                <w:webHidden/>
+              </w:rPr>
+              <w:instrText xml:space="preserve"> PAGEREF _Toc438818054 \h </w:instrText>
+            </w:r>
+            <w:r>
+              <w:rPr>
+                <w:noProof/>
+                <w:webHidden/>
+              </w:rPr>
+            </w:r>
+            <w:r>
+              <w:rPr>
+                <w:noProof/>
+                <w:webHidden/>
+              </w:rPr>
+              <w:fldChar w:fldCharType="separate"/>
+            </w:r>
+            <w:r>
+              <w:rPr>
+                <w:noProof/>
+                <w:webHidden/>
+              </w:rPr>
+              <w:t>2</w:t>
             </w:r>
             <w:r>
               <w:rPr>
@@ -313,15 +457,404 @@
               <w:tab w:val="right" w:leader="dot" w:pos="9345"/>
             </w:tabs>
             <w:rPr>
+              <w:rFonts w:eastAsiaTheme="minorEastAsia"/>
+              <w:noProof/>
+              <w:lang w:eastAsia="ru-RU"/>
+            </w:rPr>
+          </w:pPr>
+          <w:hyperlink w:anchor="_Toc438818055" w:history="1">
+            <w:r>
+              <w:rPr>
+                <w:rStyle w:val="Hyperlink"/>
+                <w:noProof/>
+              </w:rPr>
+              <w:t xml:space="preserve">Приложение </w:t>
+            </w:r>
+            <w:r>
+              <w:rPr>
+                <w:rStyle w:val="Hyperlink"/>
+                <w:noProof/>
+                <w:lang w:val="en-US"/>
+              </w:rPr>
+              <w:t>Sleet</w:t>
+            </w:r>
+            <w:r>
+              <w:rPr>
+                <w:rStyle w:val="Hyperlink"/>
+                <w:noProof/>
+              </w:rPr>
+              <w:t xml:space="preserve"> </w:t>
+            </w:r>
+            <w:r>
+              <w:rPr>
+                <w:rStyle w:val="Hyperlink"/>
+                <w:noProof/>
+                <w:lang w:val="en-US"/>
+              </w:rPr>
+              <w:t>Monitor</w:t>
+            </w:r>
+            <w:r>
+              <w:rPr>
+                <w:rStyle w:val="Hyperlink"/>
+                <w:noProof/>
+              </w:rPr>
+              <w:t xml:space="preserve"> </w:t>
+            </w:r>
+            <w:r>
+              <w:rPr>
+                <w:rStyle w:val="Hyperlink"/>
+                <w:noProof/>
+                <w:lang w:val="en-US"/>
+              </w:rPr>
+              <w:t>Data</w:t>
+            </w:r>
+            <w:r>
+              <w:rPr>
+                <w:rStyle w:val="Hyperlink"/>
+                <w:noProof/>
+              </w:rPr>
+              <w:t xml:space="preserve"> для сбора данных</w:t>
+            </w:r>
+            <w:r>
+              <w:rPr>
+                <w:noProof/>
+                <w:webHidden/>
+              </w:rPr>
+              <w:tab/>
+            </w:r>
+            <w:r>
+              <w:rPr>
+                <w:noProof/>
+                <w:webHidden/>
+              </w:rPr>
+              <w:fldChar w:fldCharType="begin"/>
+            </w:r>
+            <w:r>
+              <w:rPr>
+                <w:noProof/>
+                <w:webHidden/>
+              </w:rPr>
+              <w:instrText xml:space="preserve"> PAGEREF _Toc438818055 \h </w:instrText>
+            </w:r>
+            <w:r>
+              <w:rPr>
+                <w:noProof/>
+                <w:webHidden/>
+              </w:rPr>
+            </w:r>
+            <w:r>
+              <w:rPr>
+                <w:noProof/>
+                <w:webHidden/>
+              </w:rPr>
+              <w:fldChar w:fldCharType="separate"/>
+            </w:r>
+            <w:r>
+              <w:rPr>
+                <w:noProof/>
+                <w:webHidden/>
+              </w:rPr>
+              <w:t>2</w:t>
+            </w:r>
+            <w:r>
+              <w:rPr>
+                <w:noProof/>
+                <w:webHidden/>
+              </w:rPr>
+              <w:fldChar w:fldCharType="end"/>
+            </w:r>
+          </w:hyperlink>
+        </w:p>
+        <w:p>
+          <w:pPr>
+            <w:pStyle w:val="TOC2"/>
+            <w:tabs>
+              <w:tab w:val="right" w:leader="dot" w:pos="9345"/>
+            </w:tabs>
+            <w:rPr>
               <w:noProof/>
             </w:rPr>
           </w:pPr>
-          <w:hyperlink w:anchor="_Toc438810000" w:history="1">
+          <w:hyperlink w:anchor="_Toc438818056" w:history="1">
             <w:r>
               <w:rPr>
                 <w:rStyle w:val="Hyperlink"/>
                 <w:noProof/>
               </w:rPr>
+              <w:t>Как выглядят данные?</w:t>
+            </w:r>
+            <w:r>
+              <w:rPr>
+                <w:noProof/>
+                <w:webHidden/>
+              </w:rPr>
+              <w:tab/>
+            </w:r>
+            <w:r>
+              <w:rPr>
+                <w:noProof/>
+                <w:webHidden/>
+              </w:rPr>
+              <w:fldChar w:fldCharType="begin"/>
+            </w:r>
+            <w:r>
+              <w:rPr>
+                <w:noProof/>
+                <w:webHidden/>
+              </w:rPr>
+              <w:instrText xml:space="preserve"> PAGEREF _Toc438818056 \h </w:instrText>
+            </w:r>
+            <w:r>
+              <w:rPr>
+                <w:noProof/>
+                <w:webHidden/>
+              </w:rPr>
+            </w:r>
+            <w:r>
+              <w:rPr>
+                <w:noProof/>
+                <w:webHidden/>
+              </w:rPr>
+              <w:fldChar w:fldCharType="separate"/>
+            </w:r>
+            <w:r>
+              <w:rPr>
+                <w:noProof/>
+                <w:webHidden/>
+              </w:rPr>
+              <w:t>2</w:t>
+            </w:r>
+            <w:r>
+              <w:rPr>
+                <w:noProof/>
+                <w:webHidden/>
+              </w:rPr>
+              <w:fldChar w:fldCharType="end"/>
+            </w:r>
+          </w:hyperlink>
+        </w:p>
+        <w:p>
+          <w:pPr>
+            <w:pStyle w:val="TOC2"/>
+            <w:tabs>
+              <w:tab w:val="right" w:leader="dot" w:pos="9345"/>
+            </w:tabs>
+            <w:rPr>
+              <w:noProof/>
+            </w:rPr>
+          </w:pPr>
+          <w:hyperlink w:anchor="_Toc438818057" w:history="1">
+            <w:r>
+              <w:rPr>
+                <w:rStyle w:val="Hyperlink"/>
+                <w:noProof/>
+              </w:rPr>
+              <w:t>Как собирать данные с помощью приложения?</w:t>
+            </w:r>
+            <w:r>
+              <w:rPr>
+                <w:noProof/>
+                <w:webHidden/>
+              </w:rPr>
+              <w:tab/>
+            </w:r>
+            <w:r>
+              <w:rPr>
+                <w:noProof/>
+                <w:webHidden/>
+              </w:rPr>
+              <w:fldChar w:fldCharType="begin"/>
+            </w:r>
+            <w:r>
+              <w:rPr>
+                <w:noProof/>
+                <w:webHidden/>
+              </w:rPr>
+              <w:instrText xml:space="preserve"> PAGEREF _Toc438818057 \h </w:instrText>
+            </w:r>
+            <w:r>
+              <w:rPr>
+                <w:noProof/>
+                <w:webHidden/>
+              </w:rPr>
+            </w:r>
+            <w:r>
+              <w:rPr>
+                <w:noProof/>
+                <w:webHidden/>
+              </w:rPr>
+              <w:fldChar w:fldCharType="separate"/>
+            </w:r>
+            <w:r>
+              <w:rPr>
+                <w:noProof/>
+                <w:webHidden/>
+              </w:rPr>
+              <w:t>2</w:t>
+            </w:r>
+            <w:r>
+              <w:rPr>
+                <w:noProof/>
+                <w:webHidden/>
+              </w:rPr>
+              <w:fldChar w:fldCharType="end"/>
+            </w:r>
+          </w:hyperlink>
+        </w:p>
+        <w:p>
+          <w:pPr>
+            <w:pStyle w:val="TOC3"/>
+            <w:tabs>
+              <w:tab w:val="right" w:leader="dot" w:pos="9345"/>
+            </w:tabs>
+            <w:rPr>
+              <w:noProof/>
+            </w:rPr>
+          </w:pPr>
+          <w:hyperlink w:anchor="_Toc438818058" w:history="1">
+            <w:r>
+              <w:rPr>
+                <w:rStyle w:val="Hyperlink"/>
+                <w:noProof/>
+              </w:rPr>
+              <w:t>Рассмотрим процесс записи падения.</w:t>
+            </w:r>
+            <w:r>
+              <w:rPr>
+                <w:noProof/>
+                <w:webHidden/>
+              </w:rPr>
+              <w:tab/>
+            </w:r>
+            <w:r>
+              <w:rPr>
+                <w:noProof/>
+                <w:webHidden/>
+              </w:rPr>
+              <w:fldChar w:fldCharType="begin"/>
+            </w:r>
+            <w:r>
+              <w:rPr>
+                <w:noProof/>
+                <w:webHidden/>
+              </w:rPr>
+              <w:instrText xml:space="preserve"> PAGEREF _Toc438818058 \h </w:instrText>
+            </w:r>
+            <w:r>
+              <w:rPr>
+                <w:noProof/>
+                <w:webHidden/>
+              </w:rPr>
+            </w:r>
+            <w:r>
+              <w:rPr>
+                <w:noProof/>
+                <w:webHidden/>
+              </w:rPr>
+              <w:fldChar w:fldCharType="separate"/>
+            </w:r>
+            <w:r>
+              <w:rPr>
+                <w:noProof/>
+                <w:webHidden/>
+              </w:rPr>
+              <w:t>4</w:t>
+            </w:r>
+            <w:r>
+              <w:rPr>
+                <w:noProof/>
+                <w:webHidden/>
+              </w:rPr>
+              <w:fldChar w:fldCharType="end"/>
+            </w:r>
+          </w:hyperlink>
+        </w:p>
+        <w:p>
+          <w:pPr>
+            <w:pStyle w:val="TOC3"/>
+            <w:tabs>
+              <w:tab w:val="right" w:leader="dot" w:pos="9345"/>
+            </w:tabs>
+            <w:rPr>
+              <w:noProof/>
+            </w:rPr>
+          </w:pPr>
+          <w:hyperlink w:anchor="_Toc438818059" w:history="1">
+            <w:r>
+              <w:rPr>
+                <w:rStyle w:val="Hyperlink"/>
+                <w:noProof/>
+              </w:rPr>
+              <w:t>Запись не падения</w:t>
+            </w:r>
+            <w:r>
+              <w:rPr>
+                <w:noProof/>
+                <w:webHidden/>
+              </w:rPr>
+              <w:tab/>
+            </w:r>
+            <w:r>
+              <w:rPr>
+                <w:noProof/>
+                <w:webHidden/>
+              </w:rPr>
+              <w:fldChar w:fldCharType="begin"/>
+            </w:r>
+            <w:r>
+              <w:rPr>
+                <w:noProof/>
+                <w:webHidden/>
+              </w:rPr>
+              <w:instrText xml:space="preserve"> PAGEREF _Toc438818059 \h </w:instrText>
+            </w:r>
+            <w:r>
+              <w:rPr>
+                <w:noProof/>
+                <w:webHidden/>
+              </w:rPr>
+            </w:r>
+            <w:r>
+              <w:rPr>
+                <w:noProof/>
+                <w:webHidden/>
+              </w:rPr>
+              <w:fldChar w:fldCharType="separate"/>
+            </w:r>
+            <w:r>
+              <w:rPr>
+                <w:noProof/>
+                <w:webHidden/>
+              </w:rPr>
+              <w:t>4</w:t>
+            </w:r>
+            <w:r>
+              <w:rPr>
+                <w:noProof/>
+                <w:webHidden/>
+              </w:rPr>
+              <w:fldChar w:fldCharType="end"/>
+            </w:r>
+          </w:hyperlink>
+        </w:p>
+        <w:p>
+          <w:pPr>
+            <w:pStyle w:val="TOC1"/>
+            <w:tabs>
+              <w:tab w:val="right" w:leader="dot" w:pos="9345"/>
+            </w:tabs>
+            <w:rPr>
+              <w:rFonts w:eastAsiaTheme="minorEastAsia"/>
+              <w:noProof/>
+              <w:lang w:eastAsia="ru-RU"/>
+            </w:rPr>
+          </w:pPr>
+          <w:hyperlink w:anchor="_Toc438818060" w:history="1">
+            <w:r>
+              <w:rPr>
+                <w:rStyle w:val="Hyperlink"/>
+                <w:noProof/>
+              </w:rPr>
               <w:t>Эксперименты</w:t>
             </w:r>
             <w:r>
@@ -343,7 +876,7 @@
                 <w:noProof/>
                 <w:webHidden/>
               </w:rPr>
-              <w:instrText xml:space="preserve"> PAGEREF _Toc438810000 \h </w:instrText>
+              <w:instrText xml:space="preserve"> PAGEREF _Toc438818060 \h </w:instrText>
             </w:r>
             <w:r>
               <w:rPr>
@@ -363,7 +896,77 @@
                 <w:noProof/>
                 <w:webHidden/>
               </w:rPr>
-              <w:t>1</w:t>
+              <w:t>4</w:t>
+            </w:r>
+            <w:r>
+              <w:rPr>
+                <w:noProof/>
+                <w:webHidden/>
+              </w:rPr>
+              <w:fldChar w:fldCharType="end"/>
+            </w:r>
+          </w:hyperlink>
+        </w:p>
+        <w:p>
+          <w:pPr>
+            <w:pStyle w:val="TOC1"/>
+            <w:tabs>
+              <w:tab w:val="right" w:leader="dot" w:pos="9345"/>
+            </w:tabs>
+            <w:rPr>
+              <w:rFonts w:eastAsiaTheme="minorEastAsia"/>
+              <w:noProof/>
+              <w:lang w:eastAsia="ru-RU"/>
+            </w:rPr>
+          </w:pPr>
+          <w:hyperlink w:anchor="_Toc438818061" w:history="1">
+            <w:r>
+              <w:rPr>
+                <w:rStyle w:val="Hyperlink"/>
+                <w:noProof/>
+              </w:rPr>
+              <w:t>Приложение</w:t>
+            </w:r>
+            <w:r>
+              <w:rPr>
+                <w:noProof/>
+                <w:webHidden/>
+              </w:rPr>
+              <w:tab/>
+            </w:r>
+            <w:r>
+              <w:rPr>
+                <w:noProof/>
+                <w:webHidden/>
+              </w:rPr>
+              <w:fldChar w:fldCharType="begin"/>
+            </w:r>
+            <w:r>
+              <w:rPr>
+                <w:noProof/>
+                <w:webHidden/>
+              </w:rPr>
+              <w:instrText xml:space="preserve"> PAGEREF _Toc438818061 \h </w:instrText>
+            </w:r>
+            <w:r>
+              <w:rPr>
+                <w:noProof/>
+                <w:webHidden/>
+              </w:rPr>
+            </w:r>
+            <w:r>
+              <w:rPr>
+                <w:noProof/>
+                <w:webHidden/>
+              </w:rPr>
+              <w:fldChar w:fldCharType="separate"/>
+            </w:r>
+            <w:r>
+              <w:rPr>
+                <w:noProof/>
+                <w:webHidden/>
+              </w:rPr>
+              <w:t>5</w:t>
             </w:r>
             <w:r>
               <w:rPr>
@@ -395,7 +998,7 @@
       <w:pPr>
         <w:pStyle w:val="Heading1"/>
       </w:pPr>
-      <w:bookmarkStart w:id="0" w:name="_Toc438809997"/>
+      <w:bookmarkStart w:id="0" w:name="_Toc438818050"/>
       <w:r>
         <w:t>Описание проекта</w:t>
       </w:r>
@@ -435,19 +1038,284 @@
       <w:pPr>
         <w:pStyle w:val="Heading1"/>
       </w:pPr>
-      <w:bookmarkStart w:id="1" w:name="_Toc438809998"/>
+      <w:bookmarkStart w:id="1" w:name="_Toc438818051"/>
       <w:r>
         <w:t>Техническое описание</w:t>
       </w:r>
       <w:bookmarkEnd w:id="1"/>
     </w:p>
     <w:p>
+      <w:r>
+        <w:t>Для создания системы оценки заледенелости улиц необходимо реализовать следующее</w:t>
+      </w:r>
+      <w:r>
+        <w:t>:</w:t>
+      </w:r>
+    </w:p>
+    <w:p>
+      <w:pPr>
+        <w:pStyle w:val="ListParagraph"/>
+        <w:numPr>
+          <w:ilvl w:val="0"/>
+          <w:numId w:val="6"/>
+        </w:numPr>
+      </w:pPr>
+      <w:r>
+        <w:rPr>
+          <w:b/>
+        </w:rPr>
+        <w:t>О</w:t>
+      </w:r>
+      <w:r>
+        <w:rPr>
+          <w:b/>
+        </w:rPr>
+        <w:t>блачную алгоритмическую часть</w:t>
+      </w:r>
+      <w:r>
+        <w:t xml:space="preserve">. Это сервер, запущенный </w:t>
+      </w:r>
+      <w:r>
+        <w:t xml:space="preserve">в облаке </w:t>
+      </w:r>
+      <w:r>
+        <w:rPr>
+          <w:lang w:val="en-US"/>
+        </w:rPr>
+        <w:t>Microsoft</w:t>
+      </w:r>
+      <w:r>
+        <w:t xml:space="preserve"> </w:t>
+      </w:r>
+      <w:r>
+        <w:rPr>
+          <w:lang w:val="en-US"/>
+        </w:rPr>
+        <w:t>Azure</w:t>
+      </w:r>
+      <w:r>
+        <w:t xml:space="preserve"> (</w:t>
+      </w:r>
+      <w:r>
+        <w:t xml:space="preserve">бесплатно по подписке </w:t>
+      </w:r>
+      <w:r>
+        <w:rPr>
+          <w:lang w:val="en-US"/>
+        </w:rPr>
+        <w:t>BizSpark</w:t>
+      </w:r>
+      <w:r>
+        <w:t>)</w:t>
+      </w:r>
+      <w:r>
+        <w:t xml:space="preserve">. На сервере </w:t>
+      </w:r>
+      <w:r>
+        <w:t>исполняется</w:t>
+      </w:r>
+      <w:r>
+        <w:t xml:space="preserve"> алгоритм классификации приходящих с различных устройств данных в реальном времени и </w:t>
+      </w:r>
+      <w:r>
+        <w:t>устанавливается</w:t>
+      </w:r>
+      <w:r>
+        <w:t xml:space="preserve"> оценка тому или иному участку дорог в городе по некоторой шкале заледенелости.</w:t>
+      </w:r>
+    </w:p>
+    <w:p>
+      <w:pPr>
+        <w:pStyle w:val="ListParagraph"/>
+        <w:numPr>
+          <w:ilvl w:val="0"/>
+          <w:numId w:val="6"/>
+        </w:numPr>
+        <w:rPr>
+          <w:u w:val="single"/>
+        </w:rPr>
+      </w:pPr>
+      <w:r>
+        <w:rPr>
+          <w:b/>
+        </w:rPr>
+        <w:t>М</w:t>
+      </w:r>
+      <w:r>
+        <w:rPr>
+          <w:b/>
+        </w:rPr>
+        <w:t xml:space="preserve">обильное приложение </w:t>
+      </w:r>
+      <w:r>
+        <w:rPr>
+          <w:b/>
+          <w:lang w:val="en-US"/>
+        </w:rPr>
+        <w:t>Sleet</w:t>
+      </w:r>
+      <w:r>
+        <w:rPr>
+          <w:b/>
+        </w:rPr>
+        <w:t xml:space="preserve"> </w:t>
+      </w:r>
+      <w:r>
+        <w:rPr>
+          <w:b/>
+          <w:lang w:val="en-US"/>
+        </w:rPr>
+        <w:t>Monitor</w:t>
+      </w:r>
+      <w:r>
+        <w:t xml:space="preserve">, которое </w:t>
+      </w:r>
+      <w:r>
+        <w:t>отображает</w:t>
+      </w:r>
+      <w:r>
+        <w:t xml:space="preserve"> карту с оценками улиц и </w:t>
+      </w:r>
+      <w:r>
+        <w:t>отправляет</w:t>
+      </w:r>
+      <w:r>
+        <w:t xml:space="preserve"> в облако показания акселерометра, </w:t>
+      </w:r>
+      <w:r>
+        <w:t>собирающиеся</w:t>
+      </w:r>
+      <w:r>
+        <w:t xml:space="preserve"> во время движения человека по улицам.</w:t>
+      </w:r>
+    </w:p>
+    <w:p>
+      <w:pPr>
+        <w:pStyle w:val="ListParagraph"/>
+        <w:numPr>
+          <w:ilvl w:val="0"/>
+          <w:numId w:val="6"/>
+        </w:numPr>
+      </w:pPr>
+      <w:r>
+        <w:rPr>
+          <w:b/>
+        </w:rPr>
+        <w:lastRenderedPageBreak/>
+        <w:t>Д</w:t>
+      </w:r>
+      <w:r>
+        <w:rPr>
+          <w:b/>
+        </w:rPr>
+        <w:t>ополнительное приложение для сбора данных</w:t>
+      </w:r>
+      <w:r>
+        <w:t>, которые используются для тренировки и тестирования алгоритма машинного обучения (классификатор падений-непадений</w:t>
+      </w:r>
+      <w:r>
+        <w:t>).</w:t>
+      </w:r>
+    </w:p>
+    <w:p>
+      <w:pPr>
+        <w:pStyle w:val="ListParagraph"/>
+        <w:numPr>
+          <w:ilvl w:val="0"/>
+          <w:numId w:val="6"/>
+        </w:numPr>
+      </w:pPr>
+      <w:r>
+        <w:rPr>
+          <w:b/>
+        </w:rPr>
+        <w:t>С</w:t>
+      </w:r>
+      <w:r>
+        <w:rPr>
+          <w:b/>
+        </w:rPr>
+        <w:t>истема проведения экспериментов</w:t>
+      </w:r>
+      <w:r>
+        <w:t xml:space="preserve"> для исследования лучшего представления данных </w:t>
+      </w:r>
+      <w:r>
+        <w:t>(изменение кол-ва осей, по которым собираются показания акселерометра, изменение частоты опрашивания акселерометра, изменение длины фрейма и др.)</w:t>
+      </w:r>
+      <w:r>
+        <w:t>. Цель:</w:t>
+      </w:r>
+      <w:r>
+        <w:t xml:space="preserve"> выбрать лучший вариант представления данных, находя компромисс между точностью классификации и объемо</w:t>
+      </w:r>
+      <w:r>
+        <w:t>м передаваемых на сервер данных.</w:t>
+      </w:r>
+    </w:p>
+    <w:p>
       <w:pPr>
         <w:pStyle w:val="Heading1"/>
       </w:pPr>
-      <w:bookmarkStart w:id="2" w:name="_Toc438809999"/>
-      <w:r>
-        <w:t>Приложение</w:t>
+      <w:bookmarkStart w:id="2" w:name="_Toc438818052"/>
+      <w:r>
+        <w:t>Текущий статус</w:t>
+      </w:r>
+      <w:bookmarkEnd w:id="2"/>
+    </w:p>
+    <w:p>
+      <w:pPr>
+        <w:pStyle w:val="Heading2"/>
+      </w:pPr>
+      <w:bookmarkStart w:id="3" w:name="_Toc438818053"/>
+      <w:r>
+        <w:t>На данный момент реализовано</w:t>
+      </w:r>
+      <w:bookmarkEnd w:id="3"/>
+    </w:p>
+    <w:p>
+      <w:pPr>
+        <w:pStyle w:val="ListParagraph"/>
+        <w:numPr>
+          <w:ilvl w:val="0"/>
+          <w:numId w:val="4"/>
+        </w:numPr>
+      </w:pPr>
+      <w:r>
+        <w:t xml:space="preserve">Мобильное приложение для сбора данных для проведения экспериментов. Приложение разработано на платформе </w:t>
+      </w:r>
+      <w:r>
+        <w:rPr>
+          <w:lang w:val="en-US"/>
+        </w:rPr>
+        <w:t>Android</w:t>
+      </w:r>
+      <w:r>
+        <w:t xml:space="preserve"> (см. подробное описание ниже)</w:t>
+      </w:r>
+    </w:p>
+    <w:p>
+      <w:pPr>
+        <w:pStyle w:val="ListParagraph"/>
+        <w:numPr>
+          <w:ilvl w:val="0"/>
+          <w:numId w:val="4"/>
+        </w:numPr>
+      </w:pPr>
+      <w:r>
+        <w:t xml:space="preserve">Система проведения экспериметов на базе </w:t>
+      </w:r>
+      <w:r>
+        <w:rPr>
+          <w:lang w:val="en-US"/>
+        </w:rPr>
+        <w:t>Python</w:t>
+      </w:r>
+      <w:r>
+        <w:t>-</w:t>
+      </w:r>
+      <w:r>
+        <w:t>библиотеки</w:t>
       </w:r>
       <w:r>
         <w:t xml:space="preserve"> </w:t>
@@ -456,6 +1324,117 @@
         <w:rPr>
           <w:lang w:val="en-US"/>
         </w:rPr>
+        <w:t>Scikit</w:t>
+      </w:r>
+      <w:r>
+        <w:t>-</w:t>
+      </w:r>
+      <w:r>
+        <w:rPr>
+          <w:lang w:val="en-US"/>
+        </w:rPr>
+        <w:t>Learn</w:t>
+      </w:r>
+      <w:r>
+        <w:t xml:space="preserve"> (</w:t>
+      </w:r>
+      <w:r>
+        <w:t>см. описание ниже</w:t>
+      </w:r>
+      <w:r>
+        <w:t>)</w:t>
+      </w:r>
+    </w:p>
+    <w:p>
+      <w:pPr>
+        <w:pStyle w:val="Heading2"/>
+      </w:pPr>
+      <w:bookmarkStart w:id="4" w:name="_Toc438818054"/>
+      <w:r>
+        <w:t>Дальнейшие п</w:t>
+      </w:r>
+      <w:r>
+        <w:t>ланы</w:t>
+      </w:r>
+      <w:bookmarkEnd w:id="4"/>
+    </w:p>
+    <w:p>
+      <w:pPr>
+        <w:pStyle w:val="ListParagraph"/>
+        <w:numPr>
+          <w:ilvl w:val="0"/>
+          <w:numId w:val="7"/>
+        </w:numPr>
+        <w:rPr>
+          <w:u w:val="single"/>
+        </w:rPr>
+      </w:pPr>
+      <w:r>
+        <w:t xml:space="preserve">Провести эксперименты </w:t>
+      </w:r>
+      <w:r>
+        <w:t>с различными представлениями данных.</w:t>
+      </w:r>
+    </w:p>
+    <w:p>
+      <w:pPr>
+        <w:pStyle w:val="ListParagraph"/>
+        <w:numPr>
+          <w:ilvl w:val="0"/>
+          <w:numId w:val="7"/>
+        </w:numPr>
+        <w:rPr>
+          <w:u w:val="single"/>
+        </w:rPr>
+      </w:pPr>
+      <w:r>
+        <w:t xml:space="preserve">Реализовать сервер </w:t>
+      </w:r>
+      <w:r>
+        <w:t>и запустить</w:t>
+      </w:r>
+      <w:r>
+        <w:t xml:space="preserve"> его в облаке </w:t>
+      </w:r>
+      <w:r>
+        <w:rPr>
+          <w:lang w:val="en-US"/>
+        </w:rPr>
+        <w:t>Microsoft</w:t>
+      </w:r>
+      <w:r>
+        <w:t xml:space="preserve"> </w:t>
+      </w:r>
+      <w:r>
+        <w:rPr>
+          <w:lang w:val="en-US"/>
+        </w:rPr>
+        <w:t>Azure</w:t>
+      </w:r>
+      <w:bookmarkStart w:id="5" w:name="_GoBack"/>
+      <w:bookmarkEnd w:id="5"/>
+      <w:r>
+        <w:t>.</w:t>
+      </w:r>
+    </w:p>
+    <w:p>
+      <w:pPr>
+        <w:pStyle w:val="ListParagraph"/>
+        <w:numPr>
+          <w:ilvl w:val="0"/>
+          <w:numId w:val="7"/>
+        </w:numPr>
+        <w:rPr>
+          <w:u w:val="single"/>
+        </w:rPr>
+      </w:pPr>
+      <w:r>
+        <w:t xml:space="preserve">Реализовать пользовательское мобильное приложение </w:t>
+      </w:r>
+      <w:r>
+        <w:rPr>
+          <w:lang w:val="en-US"/>
+        </w:rPr>
         <w:t>Sleet</w:t>
       </w:r>
       <w:r>
@@ -468,18 +1447,45 @@
         <w:t>Monitor</w:t>
       </w:r>
       <w:r>
+        <w:t>.</w:t>
+      </w:r>
+    </w:p>
+    <w:p>
+      <w:pPr>
+        <w:pStyle w:val="Heading1"/>
+      </w:pPr>
+      <w:bookmarkStart w:id="6" w:name="_Toc438818055"/>
+      <w:r>
+        <w:t xml:space="preserve">Приложение </w:t>
+      </w:r>
+      <w:r>
+        <w:rPr>
+          <w:lang w:val="en-US"/>
+        </w:rPr>
+        <w:t>Sleet</w:t>
+      </w:r>
+      <w:r>
         <w:t xml:space="preserve"> </w:t>
       </w:r>
       <w:r>
         <w:rPr>
           <w:lang w:val="en-US"/>
         </w:rPr>
+        <w:t>Monitor</w:t>
+      </w:r>
+      <w:r>
+        <w:t xml:space="preserve"> </w:t>
+      </w:r>
+      <w:r>
+        <w:rPr>
+          <w:lang w:val="en-US"/>
+        </w:rPr>
         <w:t>Data</w:t>
       </w:r>
       <w:r>
         <w:t xml:space="preserve"> для сбора данных</w:t>
       </w:r>
-      <w:bookmarkEnd w:id="2"/>
+      <w:bookmarkEnd w:id="6"/>
     </w:p>
     <w:p>
       <w:r>
@@ -496,9 +1502,11 @@
       <w:pPr>
         <w:pStyle w:val="Heading2"/>
       </w:pPr>
+      <w:bookmarkStart w:id="7" w:name="_Toc438818056"/>
       <w:r>
         <w:t>Как выглядят данные?</w:t>
       </w:r>
+      <w:bookmarkEnd w:id="7"/>
     </w:p>
     <w:p>
       <w:r>
@@ -636,7 +1644,6 @@
     </w:p>
     <w:p>
       <w:r>
-        <w:lastRenderedPageBreak/>
         <w:t>Строка может иметь разную длину на разных устройствах в зависимости от минимального SENSOR_DELAY на нем, но она всегда ограничена по времени измерения 1.5 сек. Таким образом, если взять устройство Nexus 5, у которого минимальный SENSOR_DELAY акселерометра равен 5 мсек, то за 1.5 секунды мы получим 300 показаний по трем осям (итого 900 значений для одного измерения). Вообще такая частота прихода новых данных очень благоприятна, так как близка к минимально возможной на всех Android устройствах</w:t>
       </w:r>
       <w:r>
@@ -656,9 +1663,11 @@
       <w:pPr>
         <w:pStyle w:val="Heading2"/>
       </w:pPr>
+      <w:bookmarkStart w:id="8" w:name="_Toc438818057"/>
       <w:r>
         <w:t>Как собирать данные с помощью приложения?</w:t>
       </w:r>
+      <w:bookmarkEnd w:id="8"/>
     </w:p>
     <w:p>
       <w:r>
@@ -674,8 +1683,9 @@
           <w:noProof/>
           <w:lang w:eastAsia="ru-RU"/>
         </w:rPr>
+        <w:lastRenderedPageBreak/>
         <w:drawing>
-          <wp:inline distT="0" distB="0" distL="0" distR="0">
+          <wp:inline distT="0" distB="0" distL="0" distR="0" wp14:anchorId="335ECD9A" wp14:editId="57026163">
             <wp:extent cx="3343428" cy="5943600"/>
             <wp:effectExtent l="0" t="0" r="9525" b="0"/>
             <wp:docPr id="1" name="Picture 1"/>
@@ -690,7 +1700,7 @@
                     <pic:cNvPicPr/>
                   </pic:nvPicPr>
                   <pic:blipFill>
-                    <a:blip r:embed="rId6">
+                    <a:blip r:embed="rId8">
                       <a:extLst>
                         <a:ext uri="{28A0092B-C50C-407E-A947-70E740481C1C}">
                           <a14:useLocalDpi xmlns:a14="http://schemas.microsoft.com/office/drawing/2010/main" val="0"/>
@@ -763,7 +1773,7 @@
         </w:rPr>
         <w:lastRenderedPageBreak/>
         <w:drawing>
-          <wp:inline distT="0" distB="0" distL="0" distR="0">
+          <wp:inline distT="0" distB="0" distL="0" distR="0" wp14:anchorId="115F0802" wp14:editId="05C2DD91">
             <wp:extent cx="5940425" cy="2571750"/>
             <wp:effectExtent l="0" t="0" r="3175" b="0"/>
             <wp:docPr id="2" name="Picture 2"/>
@@ -778,7 +1788,7 @@
                     <pic:cNvPicPr/>
                   </pic:nvPicPr>
                   <pic:blipFill>
-                    <a:blip r:embed="rId7" cstate="print">
+                    <a:blip r:embed="rId9" cstate="print">
                       <a:extLst>
                         <a:ext uri="{28A0092B-C50C-407E-A947-70E740481C1C}">
                           <a14:useLocalDpi xmlns:a14="http://schemas.microsoft.com/office/drawing/2010/main" val="0"/>
@@ -809,6 +1819,7 @@
       <w:pPr>
         <w:pStyle w:val="Heading3"/>
       </w:pPr>
+      <w:bookmarkStart w:id="9" w:name="_Toc438818058"/>
       <w:r>
         <w:t xml:space="preserve">Рассмотрим </w:t>
       </w:r>
@@ -818,6 +1829,7 @@
       <w:r>
         <w:t>.</w:t>
       </w:r>
+      <w:bookmarkEnd w:id="9"/>
     </w:p>
     <w:p>
       <w:r>
@@ -889,16 +1901,15 @@
       <w:pPr>
         <w:pStyle w:val="Heading3"/>
       </w:pPr>
+      <w:bookmarkStart w:id="10" w:name="_Toc438818059"/>
       <w:r>
         <w:t>Запись не падения</w:t>
       </w:r>
-    </w:p>
-    <w:p>
-      <w:r>
-        <w:t>Для переключения на другой режим записи нужно просто нажать на соответствующую кнопку</w:t>
-      </w:r>
-      <w:r>
-        <w:t xml:space="preserve"> (например, </w:t>
+      <w:bookmarkEnd w:id="10"/>
+    </w:p>
+    <w:p>
+      <w:r>
+        <w:t xml:space="preserve">Для переключения на другой режим записи нужно просто нажать на соответствующую кнопку (например, </w:t>
       </w:r>
       <w:r>
         <w:rPr>
@@ -934,13 +1945,7 @@
         <w:t>FAIL</w:t>
       </w:r>
       <w:r>
-        <w:t>)</w:t>
-      </w:r>
-      <w:r>
-        <w:t xml:space="preserve">. Но перед этим </w:t>
-      </w:r>
-      <w:r>
-        <w:t xml:space="preserve">рекомендуется нажать на кнопку </w:t>
+        <w:t xml:space="preserve">). Но перед этим рекомендуется нажать на кнопку </w:t>
       </w:r>
       <w:r>
         <w:rPr>
@@ -949,10 +1954,7 @@
         <w:t>PAUSE</w:t>
       </w:r>
       <w:r>
-        <w:t>, которая остановит жизненный цикл трекера и отбросит его в начало, а также запретит запись данных до тех пор, пока не буд</w:t>
-      </w:r>
-      <w:r>
-        <w:t xml:space="preserve">ет нажата кнопка </w:t>
+        <w:t xml:space="preserve">, которая остановит жизненный цикл трекера и отбросит его в начало, а также запретит запись данных до тех пор, пока не будет нажата кнопка </w:t>
       </w:r>
       <w:r>
         <w:rPr>
@@ -975,10 +1977,7 @@
         <w:t>PAUSE</w:t>
       </w:r>
       <w:r>
-        <w:t xml:space="preserve"> может использоваться всегда, когда человек считает, что сейчас пишутся некорректные данные (не соответствуют режиму записи). Предусмотрена также система избавления о</w:t>
-      </w:r>
-      <w:r>
-        <w:t xml:space="preserve">т некорректных данных - кнопки </w:t>
+        <w:t xml:space="preserve"> может использоваться всегда, когда человек считает, что сейчас пишутся некорректные данные (не соответствуют режиму записи). Предусмотрена также система избавления от некорректных данных - кнопки </w:t>
       </w:r>
       <w:r>
         <w:rPr>
@@ -1005,10 +2004,7 @@
         <w:t>3</w:t>
       </w:r>
       <w:r>
-        <w:t xml:space="preserve"> предназначены для </w:t>
-      </w:r>
-      <w:r>
-        <w:t xml:space="preserve">добавления в конец файла метки </w:t>
+        <w:t xml:space="preserve"> предназначены для добавления в конец файла метки </w:t>
       </w:r>
       <w:r>
         <w:rPr>
@@ -1035,16 +2031,7 @@
         <w:t>Label3</w:t>
       </w:r>
       <w:r>
-        <w:t>, сигнализирующих о том, что последние измерения 1, 2 или 3 соответственно некорректны. В дальнейшем исследователь удалит эти данные</w:t>
-      </w:r>
-      <w:r>
-        <w:t xml:space="preserve"> из файла</w:t>
-      </w:r>
-      <w:r>
-        <w:t>. Та</w:t>
-      </w:r>
-      <w:r>
-        <w:t xml:space="preserve">кже существует отдельная метка </w:t>
+        <w:t xml:space="preserve">, сигнализирующих о том, что последние измерения 1, 2 или 3 соответственно некорректны. В дальнейшем исследователь удалит эти данные из файла. Также существует отдельная метка </w:t>
       </w:r>
       <w:r>
         <w:rPr>
@@ -1058,10 +2045,7 @@
     </w:p>
     <w:p>
       <w:r>
-        <w:t>Ещ</w:t>
-      </w:r>
-      <w:r>
-        <w:t xml:space="preserve">е на экране имеются поля </w:t>
+        <w:t xml:space="preserve">Еще на экране имеются поля </w:t>
       </w:r>
       <w:r>
         <w:rPr>
@@ -1079,16 +2063,7 @@
         <w:t>Non-Falls</w:t>
       </w:r>
       <w:r>
-        <w:t>, соответствующие кол-ву записанных измерений в данной сессии приложения</w:t>
-      </w:r>
-      <w:r>
-        <w:t xml:space="preserve"> по каждому типу состояния</w:t>
-      </w:r>
-      <w:r>
-        <w:t>. При новом запуске приложения система запишет в файл стро</w:t>
-      </w:r>
-      <w:r>
-        <w:t xml:space="preserve">чку </w:t>
+        <w:t xml:space="preserve">, соответствующие кол-ву записанных измерений в данной сессии приложения по каждому типу состояния. При новом запуске приложения система запишет в файл строчку </w:t>
       </w:r>
       <w:r>
         <w:rPr>
@@ -1104,150 +2079,146 @@
       <w:pPr>
         <w:pStyle w:val="Heading1"/>
       </w:pPr>
-      <w:bookmarkStart w:id="3" w:name="_Toc438810000"/>
+      <w:bookmarkStart w:id="11" w:name="_Toc438818060"/>
+      <w:r>
+        <w:t>Эксперименты</w:t>
+      </w:r>
+      <w:bookmarkEnd w:id="11"/>
+    </w:p>
+    <w:p>
+      <w:r>
+        <w:t>На данный момент разработана система проведения экспериментов</w:t>
+      </w:r>
+      <w:r>
+        <w:t xml:space="preserve"> (язык </w:t>
+      </w:r>
+      <w:r>
+        <w:rPr>
+          <w:lang w:val="en-US"/>
+        </w:rPr>
+        <w:t>Python</w:t>
+      </w:r>
+      <w:r>
+        <w:t xml:space="preserve">). На вход системе подается файл, записанный с помощью приложения </w:t>
+      </w:r>
+      <w:r>
+        <w:rPr>
+          <w:lang w:val="en-US"/>
+        </w:rPr>
+        <w:t>Sleet</w:t>
+      </w:r>
+      <w:r>
+        <w:t xml:space="preserve"> </w:t>
+      </w:r>
+      <w:r>
+        <w:rPr>
+          <w:lang w:val="en-US"/>
+        </w:rPr>
+        <w:t>Monitor</w:t>
+      </w:r>
+      <w:r>
+        <w:t xml:space="preserve"> </w:t>
+      </w:r>
+      <w:r>
+        <w:rPr>
+          <w:lang w:val="en-US"/>
+        </w:rPr>
+        <w:t>Data</w:t>
+      </w:r>
+      <w:r>
+        <w:t xml:space="preserve">. Система </w:t>
+      </w:r>
       <w:r>
         <w:lastRenderedPageBreak/>
-        <w:t>Эксперименты</w:t>
-      </w:r>
-      <w:bookmarkEnd w:id="3"/>
-    </w:p>
-    <w:p>
-      <w:r>
-        <w:t>На данный момент разработана система проведения экспериментов</w:t>
-      </w:r>
-      <w:r>
-        <w:t xml:space="preserve"> (язык </w:t>
-      </w:r>
-      <w:r>
-        <w:rPr>
+        <w:t xml:space="preserve">считывает данные и собирает их в виде </w:t>
+      </w:r>
+      <w:r>
+        <w:t xml:space="preserve">двух списков: список </w:t>
+      </w:r>
+      <w:r>
+        <w:t>измерений акселеро</w:t>
+      </w:r>
+      <w:r>
+        <w:t>метра и список меток</w:t>
+      </w:r>
+      <w:r>
+        <w:t xml:space="preserve"> состояния</w:t>
+      </w:r>
+      <w:r>
+        <w:t xml:space="preserve"> для всех фреймов</w:t>
+      </w:r>
+      <w:r>
+        <w:t>.</w:t>
+      </w:r>
+      <w:r>
+        <w:t xml:space="preserve"> По этим данным производится обучение и тестирование классификатора.</w:t>
+      </w:r>
+    </w:p>
+    <w:p>
+      <w:r>
+        <w:t xml:space="preserve">Для классификации был выбран алгоритм </w:t>
+      </w:r>
+      <w:r>
+        <w:rPr>
+          <w:b/>
           <w:lang w:val="en-US"/>
         </w:rPr>
-        <w:t>Python</w:t>
-      </w:r>
-      <w:r>
-        <w:t xml:space="preserve">). На вход системе подается файл, записанный с помощью приложения </w:t>
-      </w:r>
-      <w:r>
-        <w:rPr>
+        <w:t>Random</w:t>
+      </w:r>
+      <w:r>
+        <w:rPr>
+          <w:b/>
+        </w:rPr>
+        <w:t xml:space="preserve"> </w:t>
+      </w:r>
+      <w:r>
+        <w:rPr>
+          <w:b/>
           <w:lang w:val="en-US"/>
         </w:rPr>
-        <w:t>Sleet</w:t>
-      </w:r>
-      <w:r>
+        <w:t>Forest</w:t>
+      </w:r>
+      <w:r>
+        <w:rPr>
+          <w:b/>
+        </w:rPr>
         <w:t xml:space="preserve"> </w:t>
       </w:r>
       <w:r>
         <w:rPr>
+          <w:b/>
           <w:lang w:val="en-US"/>
         </w:rPr>
-        <w:t>Monitor</w:t>
-      </w:r>
-      <w:r>
-        <w:t xml:space="preserve"> </w:t>
+        <w:t>Classifier</w:t>
+      </w:r>
+      <w:r>
+        <w:t xml:space="preserve">, </w:t>
+      </w:r>
+      <w:r>
+        <w:t xml:space="preserve">реализация которого входит в библиотеку </w:t>
       </w:r>
       <w:r>
         <w:rPr>
           <w:lang w:val="en-US"/>
         </w:rPr>
-        <w:t>Data</w:t>
-      </w:r>
-      <w:r>
-        <w:t xml:space="preserve">. Система считывает данные и собирает их в виде </w:t>
-      </w:r>
-      <w:r>
-        <w:t xml:space="preserve">двух списков: список </w:t>
-      </w:r>
-      <w:r>
-        <w:t>измерений акселеро</w:t>
-      </w:r>
-      <w:r>
-        <w:t>метра и список меток</w:t>
-      </w:r>
-      <w:r>
-        <w:t xml:space="preserve"> состояния</w:t>
-      </w:r>
-      <w:r>
-        <w:t xml:space="preserve"> для всех фреймов</w:t>
+        <w:t>Scikit</w:t>
+      </w:r>
+      <w:r>
+        <w:t>-</w:t>
+      </w:r>
+      <w:r>
+        <w:rPr>
+          <w:lang w:val="en-US"/>
+        </w:rPr>
+        <w:t>Learn</w:t>
       </w:r>
       <w:r>
         <w:t>.</w:t>
       </w:r>
-      <w:r>
-        <w:t xml:space="preserve"> По этим данным производится обучение и тестирование классификатора.</w:t>
-      </w:r>
-    </w:p>
-    <w:p>
-      <w:r>
-        <w:t xml:space="preserve">Для классификации был выбран алгоритм </w:t>
-      </w:r>
-      <w:r>
-        <w:rPr>
-          <w:b/>
-          <w:lang w:val="en-US"/>
-        </w:rPr>
-        <w:t>Random</w:t>
-      </w:r>
-      <w:r>
-        <w:rPr>
-          <w:b/>
-        </w:rPr>
-        <w:t xml:space="preserve"> </w:t>
-      </w:r>
-      <w:r>
-        <w:rPr>
-          <w:b/>
-          <w:lang w:val="en-US"/>
-        </w:rPr>
-        <w:t>Forest</w:t>
-      </w:r>
-      <w:r>
-        <w:rPr>
-          <w:b/>
-        </w:rPr>
-        <w:t xml:space="preserve"> </w:t>
-      </w:r>
-      <w:r>
-        <w:rPr>
-          <w:b/>
-          <w:lang w:val="en-US"/>
-        </w:rPr>
-        <w:t>Classifier</w:t>
-      </w:r>
-      <w:r>
-        <w:t xml:space="preserve">, </w:t>
-      </w:r>
-      <w:r>
-        <w:t xml:space="preserve">реализация которого входит в библиотеку </w:t>
-      </w:r>
-      <w:proofErr w:type="spellStart"/>
-      <w:r>
-        <w:rPr>
-          <w:lang w:val="en-US"/>
-        </w:rPr>
-        <w:t>Scikit</w:t>
-      </w:r>
-      <w:proofErr w:type="spellEnd"/>
-      <w:r>
-        <w:t>-</w:t>
-      </w:r>
-      <w:r>
-        <w:rPr>
-          <w:lang w:val="en-US"/>
-        </w:rPr>
-        <w:t>Learn</w:t>
-      </w:r>
-      <w:r>
-        <w:t>.</w:t>
-      </w:r>
-    </w:p>
-    <w:p>
-      <w:r>
-        <w:t>Все множество д</w:t>
-      </w:r>
-      <w:bookmarkStart w:id="4" w:name="_GoBack"/>
-      <w:bookmarkEnd w:id="4"/>
-      <w:r>
-        <w:t>анных делится на две части в соотношении 80:20, т.е. 80% данных поступают в классификатор для тренировки, остальные 20% идут на тестирование. Код системы можно увидеть в репозитории проекта (см. Приложение).</w:t>
+    </w:p>
+    <w:p>
+      <w:r>
+        <w:t>Все множество данных делится на две части в соотношении 80:20, т.е. 80% данных поступают в классификатор для тренировки, остальные 20% идут на тестирование. Код системы можно увидеть в репозитории проекта (см. Приложение).</w:t>
       </w:r>
     </w:p>
     <w:p>
@@ -1259,9 +2230,11 @@
       <w:pPr>
         <w:pStyle w:val="Heading1"/>
       </w:pPr>
+      <w:bookmarkStart w:id="12" w:name="_Toc438818061"/>
       <w:r>
         <w:t>Приложение</w:t>
       </w:r>
+      <w:bookmarkEnd w:id="12"/>
     </w:p>
     <w:p>
       <w:r>
@@ -1270,7 +2243,7 @@
       <w:r>
         <w:t xml:space="preserve">сылка на репозиторий проекта: </w:t>
       </w:r>
-      <w:hyperlink r:id="rId8" w:history="1">
+      <w:hyperlink r:id="rId10" w:history="1">
         <w:r>
           <w:rPr>
             <w:rStyle w:val="Hyperlink"/>
@@ -1316,7 +2289,7 @@
       <w:r>
         <w:t xml:space="preserve">: </w:t>
       </w:r>
-      <w:hyperlink r:id="rId9" w:history="1">
+      <w:hyperlink r:id="rId11" w:history="1">
         <w:r>
           <w:rPr>
             <w:rStyle w:val="Hyperlink"/>
@@ -1332,7 +2305,7 @@
       <w:r>
         <w:t xml:space="preserve"> экспериментов: </w:t>
       </w:r>
-      <w:hyperlink r:id="rId10" w:history="1">
+      <w:hyperlink r:id="rId12" w:history="1">
         <w:r>
           <w:rPr>
             <w:rStyle w:val="Hyperlink"/>
@@ -1342,6 +2315,7 @@
       </w:hyperlink>
     </w:p>
     <w:sectPr>
+      <w:footerReference w:type="default" r:id="rId13"/>
       <w:pgSz w:w="11906" w:h="16838"/>
       <w:pgMar w:top="1134" w:right="850" w:bottom="1134" w:left="1701" w:header="708" w:footer="708" w:gutter="0"/>
       <w:cols w:space="708"/>
@@ -1351,9 +2325,284 @@
 </w:document>
 </file>
 
+<file path=word/endnotes.xml><?xml version="1.0" encoding="utf-8"?>
+<w:endnotes xmlns:wpc="http://schemas.microsoft.com/office/word/2010/wordprocessingCanvas" xmlns:cx="http://schemas.microsoft.com/office/drawing/2014/chartex" xmlns:cx1="http://schemas.microsoft.com/office/drawing/2015/9/8/chartex" xmlns:mc="http://schemas.openxmlformats.org/markup-compatibility/2006" xmlns:o="urn:schemas-microsoft-com:office:office" xmlns:r="http://schemas.openxmlformats.org/officeDocument/2006/relationships" xmlns:m="http://schemas.openxmlformats.org/officeDocument/2006/math" xmlns:v="urn:schemas-microsoft-com:vml" xmlns:wp14="http://schemas.microsoft.com/office/word/2010/wordprocessingDrawing" xmlns:wp="http://schemas.openxmlformats.org/drawingml/2006/wordprocessingDrawing" xmlns:w10="urn:schemas-microsoft-com:office:word" xmlns:w="http://schemas.openxmlformats.org/wordprocessingml/2006/main" xmlns:w14="http://schemas.microsoft.com/office/word/2010/wordml" xmlns:w15="http://schemas.microsoft.com/office/word/2012/wordml" xmlns:w16se="http://schemas.microsoft.com/office/word/2015/wordml/symex" xmlns:wpg="http://schemas.microsoft.com/office/word/2010/wordprocessingGroup" xmlns:wpi="http://schemas.microsoft.com/office/word/2010/wordprocessingInk" xmlns:wne="http://schemas.microsoft.com/office/word/2006/wordml" xmlns:wps="http://schemas.microsoft.com/office/word/2010/wordprocessingShape" mc:Ignorable="w14 w15 w16se wp14">
+  <w:endnote w:type="separator" w:id="-1">
+    <w:p>
+      <w:pPr>
+        <w:spacing w:after="0" w:line="240" w:lineRule="auto"/>
+      </w:pPr>
+      <w:r>
+        <w:separator/>
+      </w:r>
+    </w:p>
+  </w:endnote>
+  <w:endnote w:type="continuationSeparator" w:id="0">
+    <w:p>
+      <w:pPr>
+        <w:spacing w:after="0" w:line="240" w:lineRule="auto"/>
+      </w:pPr>
+      <w:r>
+        <w:continuationSeparator/>
+      </w:r>
+    </w:p>
+  </w:endnote>
+</w:endnotes>
+</file>
+
+<file path=word/footer1.xml><?xml version="1.0" encoding="utf-8"?>
+<w:ftr xmlns:wpc="http://schemas.microsoft.com/office/word/2010/wordprocessingCanvas" xmlns:cx="http://schemas.microsoft.com/office/drawing/2014/chartex" xmlns:cx1="http://schemas.microsoft.com/office/drawing/2015/9/8/chartex" xmlns:mc="http://schemas.openxmlformats.org/markup-compatibility/2006" xmlns:o="urn:schemas-microsoft-com:office:office" xmlns:r="http://schemas.openxmlformats.org/officeDocument/2006/relationships" xmlns:m="http://schemas.openxmlformats.org/officeDocument/2006/math" xmlns:v="urn:schemas-microsoft-com:vml" xmlns:wp14="http://schemas.microsoft.com/office/word/2010/wordprocessingDrawing" xmlns:wp="http://schemas.openxmlformats.org/drawingml/2006/wordprocessingDrawing" xmlns:w10="urn:schemas-microsoft-com:office:word" xmlns:w="http://schemas.openxmlformats.org/wordprocessingml/2006/main" xmlns:w14="http://schemas.microsoft.com/office/word/2010/wordml" xmlns:w15="http://schemas.microsoft.com/office/word/2012/wordml" xmlns:w16se="http://schemas.microsoft.com/office/word/2015/wordml/symex" xmlns:wpg="http://schemas.microsoft.com/office/word/2010/wordprocessingGroup" xmlns:wpi="http://schemas.microsoft.com/office/word/2010/wordprocessingInk" xmlns:wne="http://schemas.microsoft.com/office/word/2006/wordml" xmlns:wps="http://schemas.microsoft.com/office/word/2010/wordprocessingShape" mc:Ignorable="w14 w15 w16se wp14">
+  <w:sdt>
+    <w:sdtPr>
+      <w:id w:val="-1522470882"/>
+      <w:docPartObj>
+        <w:docPartGallery w:val="Page Numbers (Bottom of Page)"/>
+        <w:docPartUnique/>
+      </w:docPartObj>
+    </w:sdtPr>
+    <w:sdtEndPr>
+      <w:rPr>
+        <w:noProof/>
+      </w:rPr>
+    </w:sdtEndPr>
+    <w:sdtContent>
+      <w:p>
+        <w:pPr>
+          <w:pStyle w:val="Footer"/>
+          <w:jc w:val="center"/>
+        </w:pPr>
+        <w:r>
+          <w:fldChar w:fldCharType="begin"/>
+        </w:r>
+        <w:r>
+          <w:instrText xml:space="preserve"> PAGE   \* MERGEFORMAT </w:instrText>
+        </w:r>
+        <w:r>
+          <w:fldChar w:fldCharType="separate"/>
+        </w:r>
+        <w:r>
+          <w:rPr>
+            <w:noProof/>
+          </w:rPr>
+          <w:t>2</w:t>
+        </w:r>
+        <w:r>
+          <w:rPr>
+            <w:noProof/>
+          </w:rPr>
+          <w:fldChar w:fldCharType="end"/>
+        </w:r>
+      </w:p>
+    </w:sdtContent>
+  </w:sdt>
+  <w:p>
+    <w:pPr>
+      <w:pStyle w:val="Footer"/>
+    </w:pPr>
+  </w:p>
+</w:ftr>
+</file>
+
+<file path=word/footnotes.xml><?xml version="1.0" encoding="utf-8"?>
+<w:footnotes xmlns:wpc="http://schemas.microsoft.com/office/word/2010/wordprocessingCanvas" xmlns:cx="http://schemas.microsoft.com/office/drawing/2014/chartex" xmlns:cx1="http://schemas.microsoft.com/office/drawing/2015/9/8/chartex" xmlns:mc="http://schemas.openxmlformats.org/markup-compatibility/2006" xmlns:o="urn:schemas-microsoft-com:office:office" xmlns:r="http://schemas.openxmlformats.org/officeDocument/2006/relationships" xmlns:m="http://schemas.openxmlformats.org/officeDocument/2006/math" xmlns:v="urn:schemas-microsoft-com:vml" xmlns:wp14="http://schemas.microsoft.com/office/word/2010/wordprocessingDrawing" xmlns:wp="http://schemas.openxmlformats.org/drawingml/2006/wordprocessingDrawing" xmlns:w10="urn:schemas-microsoft-com:office:word" xmlns:w="http://schemas.openxmlformats.org/wordprocessingml/2006/main" xmlns:w14="http://schemas.microsoft.com/office/word/2010/wordml" xmlns:w15="http://schemas.microsoft.com/office/word/2012/wordml" xmlns:w16se="http://schemas.microsoft.com/office/word/2015/wordml/symex" xmlns:wpg="http://schemas.microsoft.com/office/word/2010/wordprocessingGroup" xmlns:wpi="http://schemas.microsoft.com/office/word/2010/wordprocessingInk" xmlns:wne="http://schemas.microsoft.com/office/word/2006/wordml" xmlns:wps="http://schemas.microsoft.com/office/word/2010/wordprocessingShape" mc:Ignorable="w14 w15 w16se wp14">
+  <w:footnote w:type="separator" w:id="-1">
+    <w:p>
+      <w:pPr>
+        <w:spacing w:after="0" w:line="240" w:lineRule="auto"/>
+      </w:pPr>
+      <w:r>
+        <w:separator/>
+      </w:r>
+    </w:p>
+  </w:footnote>
+  <w:footnote w:type="continuationSeparator" w:id="0">
+    <w:p>
+      <w:pPr>
+        <w:spacing w:after="0" w:line="240" w:lineRule="auto"/>
+      </w:pPr>
+      <w:r>
+        <w:continuationSeparator/>
+      </w:r>
+    </w:p>
+  </w:footnote>
+</w:footnotes>
+</file>
+
 <file path=word/numbering.xml><?xml version="1.0" encoding="utf-8"?>
 <w:numbering xmlns:wpc="http://schemas.microsoft.com/office/word/2010/wordprocessingCanvas" xmlns:cx="http://schemas.microsoft.com/office/drawing/2014/chartex" xmlns:cx1="http://schemas.microsoft.com/office/drawing/2015/9/8/chartex" xmlns:mc="http://schemas.openxmlformats.org/markup-compatibility/2006" xmlns:o="urn:schemas-microsoft-com:office:office" xmlns:r="http://schemas.openxmlformats.org/officeDocument/2006/relationships" xmlns:m="http://schemas.openxmlformats.org/officeDocument/2006/math" xmlns:v="urn:schemas-microsoft-com:vml" xmlns:wp14="http://schemas.microsoft.com/office/word/2010/wordprocessingDrawing" xmlns:wp="http://schemas.openxmlformats.org/drawingml/2006/wordprocessingDrawing" xmlns:w10="urn:schemas-microsoft-com:office:word" xmlns:w="http://schemas.openxmlformats.org/wordprocessingml/2006/main" xmlns:w14="http://schemas.microsoft.com/office/word/2010/wordml" xmlns:w15="http://schemas.microsoft.com/office/word/2012/wordml" xmlns:w16se="http://schemas.microsoft.com/office/word/2015/wordml/symex" xmlns:wpg="http://schemas.microsoft.com/office/word/2010/wordprocessingGroup" xmlns:wpi="http://schemas.microsoft.com/office/word/2010/wordprocessingInk" xmlns:wne="http://schemas.microsoft.com/office/word/2006/wordml" xmlns:wps="http://schemas.microsoft.com/office/word/2010/wordprocessingShape" mc:Ignorable="w14 w15 w16se wp14">
   <w:abstractNum w:abstractNumId="0" w15:restartNumberingAfterBreak="0">
+    <w:nsid w:val="191D2A77"/>
+    <w:multiLevelType w:val="hybridMultilevel"/>
+    <w:tmpl w:val="7EDAD47C"/>
+    <w:lvl w:ilvl="0" w:tplc="0419000F">
+      <w:start w:val="1"/>
+      <w:numFmt w:val="decimal"/>
+      <w:lvlText w:val="%1."/>
+      <w:lvlJc w:val="left"/>
+      <w:pPr>
+        <w:ind w:left="720" w:hanging="360"/>
+      </w:pPr>
+    </w:lvl>
+    <w:lvl w:ilvl="1" w:tplc="04190019" w:tentative="1">
+      <w:start w:val="1"/>
+      <w:numFmt w:val="lowerLetter"/>
+      <w:lvlText w:val="%2."/>
+      <w:lvlJc w:val="left"/>
+      <w:pPr>
+        <w:ind w:left="1440" w:hanging="360"/>
+      </w:pPr>
+    </w:lvl>
+    <w:lvl w:ilvl="2" w:tplc="0419001B" w:tentative="1">
+      <w:start w:val="1"/>
+      <w:numFmt w:val="lowerRoman"/>
+      <w:lvlText w:val="%3."/>
+      <w:lvlJc w:val="right"/>
+      <w:pPr>
+        <w:ind w:left="2160" w:hanging="180"/>
+      </w:pPr>
+    </w:lvl>
+    <w:lvl w:ilvl="3" w:tplc="0419000F" w:tentative="1">
+      <w:start w:val="1"/>
+      <w:numFmt w:val="decimal"/>
+      <w:lvlText w:val="%4."/>
+      <w:lvlJc w:val="left"/>
+      <w:pPr>
+        <w:ind w:left="2880" w:hanging="360"/>
+      </w:pPr>
+    </w:lvl>
+    <w:lvl w:ilvl="4" w:tplc="04190019" w:tentative="1">
+      <w:start w:val="1"/>
+      <w:numFmt w:val="lowerLetter"/>
+      <w:lvlText w:val="%5."/>
+      <w:lvlJc w:val="left"/>
+      <w:pPr>
+        <w:ind w:left="3600" w:hanging="360"/>
+      </w:pPr>
+    </w:lvl>
+    <w:lvl w:ilvl="5" w:tplc="0419001B" w:tentative="1">
+      <w:start w:val="1"/>
+      <w:numFmt w:val="lowerRoman"/>
+      <w:lvlText w:val="%6."/>
+      <w:lvlJc w:val="right"/>
+      <w:pPr>
+        <w:ind w:left="4320" w:hanging="180"/>
+      </w:pPr>
+    </w:lvl>
+    <w:lvl w:ilvl="6" w:tplc="0419000F" w:tentative="1">
+      <w:start w:val="1"/>
+      <w:numFmt w:val="decimal"/>
+      <w:lvlText w:val="%7."/>
+      <w:lvlJc w:val="left"/>
+      <w:pPr>
+        <w:ind w:left="5040" w:hanging="360"/>
+      </w:pPr>
+    </w:lvl>
+    <w:lvl w:ilvl="7" w:tplc="04190019" w:tentative="1">
+      <w:start w:val="1"/>
+      <w:numFmt w:val="lowerLetter"/>
+      <w:lvlText w:val="%8."/>
+      <w:lvlJc w:val="left"/>
+      <w:pPr>
+        <w:ind w:left="5760" w:hanging="360"/>
+      </w:pPr>
+    </w:lvl>
+    <w:lvl w:ilvl="8" w:tplc="0419001B" w:tentative="1">
+      <w:start w:val="1"/>
+      <w:numFmt w:val="lowerRoman"/>
+      <w:lvlText w:val="%9."/>
+      <w:lvlJc w:val="right"/>
+      <w:pPr>
+        <w:ind w:left="6480" w:hanging="180"/>
+      </w:pPr>
+    </w:lvl>
+  </w:abstractNum>
+  <w:abstractNum w:abstractNumId="1" w15:restartNumberingAfterBreak="0">
+    <w:nsid w:val="313335DF"/>
+    <w:multiLevelType w:val="hybridMultilevel"/>
+    <w:tmpl w:val="EC7253D0"/>
+    <w:lvl w:ilvl="0" w:tplc="0419000F">
+      <w:start w:val="1"/>
+      <w:numFmt w:val="decimal"/>
+      <w:lvlText w:val="%1."/>
+      <w:lvlJc w:val="left"/>
+      <w:pPr>
+        <w:ind w:left="720" w:hanging="360"/>
+      </w:pPr>
+    </w:lvl>
+    <w:lvl w:ilvl="1" w:tplc="04190019" w:tentative="1">
+      <w:start w:val="1"/>
+      <w:numFmt w:val="lowerLetter"/>
+      <w:lvlText w:val="%2."/>
+      <w:lvlJc w:val="left"/>
+      <w:pPr>
+        <w:ind w:left="1440" w:hanging="360"/>
+      </w:pPr>
+    </w:lvl>
+    <w:lvl w:ilvl="2" w:tplc="0419001B" w:tentative="1">
+      <w:start w:val="1"/>
+      <w:numFmt w:val="lowerRoman"/>
+      <w:lvlText w:val="%3."/>
+      <w:lvlJc w:val="right"/>
+      <w:pPr>
+        <w:ind w:left="2160" w:hanging="180"/>
+      </w:pPr>
+    </w:lvl>
+    <w:lvl w:ilvl="3" w:tplc="0419000F" w:tentative="1">
+      <w:start w:val="1"/>
+      <w:numFmt w:val="decimal"/>
+      <w:lvlText w:val="%4."/>
+      <w:lvlJc w:val="left"/>
+      <w:pPr>
+        <w:ind w:left="2880" w:hanging="360"/>
+      </w:pPr>
+    </w:lvl>
+    <w:lvl w:ilvl="4" w:tplc="04190019" w:tentative="1">
+      <w:start w:val="1"/>
+      <w:numFmt w:val="lowerLetter"/>
+      <w:lvlText w:val="%5."/>
+      <w:lvlJc w:val="left"/>
+      <w:pPr>
+        <w:ind w:left="3600" w:hanging="360"/>
+      </w:pPr>
+    </w:lvl>
+    <w:lvl w:ilvl="5" w:tplc="0419001B" w:tentative="1">
+      <w:start w:val="1"/>
+      <w:numFmt w:val="lowerRoman"/>
+      <w:lvlText w:val="%6."/>
+      <w:lvlJc w:val="right"/>
+      <w:pPr>
+        <w:ind w:left="4320" w:hanging="180"/>
+      </w:pPr>
+    </w:lvl>
+    <w:lvl w:ilvl="6" w:tplc="0419000F" w:tentative="1">
+      <w:start w:val="1"/>
+      <w:numFmt w:val="decimal"/>
+      <w:lvlText w:val="%7."/>
+      <w:lvlJc w:val="left"/>
+      <w:pPr>
+        <w:ind w:left="5040" w:hanging="360"/>
+      </w:pPr>
+    </w:lvl>
+    <w:lvl w:ilvl="7" w:tplc="04190019" w:tentative="1">
+      <w:start w:val="1"/>
+      <w:numFmt w:val="lowerLetter"/>
+      <w:lvlText w:val="%8."/>
+      <w:lvlJc w:val="left"/>
+      <w:pPr>
+        <w:ind w:left="5760" w:hanging="360"/>
+      </w:pPr>
+    </w:lvl>
+    <w:lvl w:ilvl="8" w:tplc="0419001B" w:tentative="1">
+      <w:start w:val="1"/>
+      <w:numFmt w:val="lowerRoman"/>
+      <w:lvlText w:val="%9."/>
+      <w:lvlJc w:val="right"/>
+      <w:pPr>
+        <w:ind w:left="6480" w:hanging="180"/>
+      </w:pPr>
+    </w:lvl>
+  </w:abstractNum>
+  <w:abstractNum w:abstractNumId="2" w15:restartNumberingAfterBreak="0">
     <w:nsid w:val="56386ED2"/>
     <w:multiLevelType w:val="hybridMultilevel"/>
     <w:tmpl w:val="729EA87A"/>
@@ -1439,7 +2688,7 @@
       </w:pPr>
     </w:lvl>
   </w:abstractNum>
-  <w:abstractNum w:abstractNumId="1" w15:restartNumberingAfterBreak="0">
+  <w:abstractNum w:abstractNumId="3" w15:restartNumberingAfterBreak="0">
     <w:nsid w:val="5CF57263"/>
     <w:multiLevelType w:val="hybridMultilevel"/>
     <w:tmpl w:val="390E5AF6"/>
@@ -1525,7 +2774,179 @@
       </w:pPr>
     </w:lvl>
   </w:abstractNum>
-  <w:abstractNum w:abstractNumId="2" w15:restartNumberingAfterBreak="0">
+  <w:abstractNum w:abstractNumId="4" w15:restartNumberingAfterBreak="0">
+    <w:nsid w:val="69B166AA"/>
+    <w:multiLevelType w:val="hybridMultilevel"/>
+    <w:tmpl w:val="B1E8B9F4"/>
+    <w:lvl w:ilvl="0" w:tplc="0419000F">
+      <w:start w:val="1"/>
+      <w:numFmt w:val="decimal"/>
+      <w:lvlText w:val="%1."/>
+      <w:lvlJc w:val="left"/>
+      <w:pPr>
+        <w:ind w:left="720" w:hanging="360"/>
+      </w:pPr>
+    </w:lvl>
+    <w:lvl w:ilvl="1" w:tplc="04190019" w:tentative="1">
+      <w:start w:val="1"/>
+      <w:numFmt w:val="lowerLetter"/>
+      <w:lvlText w:val="%2."/>
+      <w:lvlJc w:val="left"/>
+      <w:pPr>
+        <w:ind w:left="1440" w:hanging="360"/>
+      </w:pPr>
+    </w:lvl>
+    <w:lvl w:ilvl="2" w:tplc="0419001B" w:tentative="1">
+      <w:start w:val="1"/>
+      <w:numFmt w:val="lowerRoman"/>
+      <w:lvlText w:val="%3."/>
+      <w:lvlJc w:val="right"/>
+      <w:pPr>
+        <w:ind w:left="2160" w:hanging="180"/>
+      </w:pPr>
+    </w:lvl>
+    <w:lvl w:ilvl="3" w:tplc="0419000F" w:tentative="1">
+      <w:start w:val="1"/>
+      <w:numFmt w:val="decimal"/>
+      <w:lvlText w:val="%4."/>
+      <w:lvlJc w:val="left"/>
+      <w:pPr>
+        <w:ind w:left="2880" w:hanging="360"/>
+      </w:pPr>
+    </w:lvl>
+    <w:lvl w:ilvl="4" w:tplc="04190019" w:tentative="1">
+      <w:start w:val="1"/>
+      <w:numFmt w:val="lowerLetter"/>
+      <w:lvlText w:val="%5."/>
+      <w:lvlJc w:val="left"/>
+      <w:pPr>
+        <w:ind w:left="3600" w:hanging="360"/>
+      </w:pPr>
+    </w:lvl>
+    <w:lvl w:ilvl="5" w:tplc="0419001B" w:tentative="1">
+      <w:start w:val="1"/>
+      <w:numFmt w:val="lowerRoman"/>
+      <w:lvlText w:val="%6."/>
+      <w:lvlJc w:val="right"/>
+      <w:pPr>
+        <w:ind w:left="4320" w:hanging="180"/>
+      </w:pPr>
+    </w:lvl>
+    <w:lvl w:ilvl="6" w:tplc="0419000F" w:tentative="1">
+      <w:start w:val="1"/>
+      <w:numFmt w:val="decimal"/>
+      <w:lvlText w:val="%7."/>
+      <w:lvlJc w:val="left"/>
+      <w:pPr>
+        <w:ind w:left="5040" w:hanging="360"/>
+      </w:pPr>
+    </w:lvl>
+    <w:lvl w:ilvl="7" w:tplc="04190019" w:tentative="1">
+      <w:start w:val="1"/>
+      <w:numFmt w:val="lowerLetter"/>
+      <w:lvlText w:val="%8."/>
+      <w:lvlJc w:val="left"/>
+      <w:pPr>
+        <w:ind w:left="5760" w:hanging="360"/>
+      </w:pPr>
+    </w:lvl>
+    <w:lvl w:ilvl="8" w:tplc="0419001B" w:tentative="1">
+      <w:start w:val="1"/>
+      <w:numFmt w:val="lowerRoman"/>
+      <w:lvlText w:val="%9."/>
+      <w:lvlJc w:val="right"/>
+      <w:pPr>
+        <w:ind w:left="6480" w:hanging="180"/>
+      </w:pPr>
+    </w:lvl>
+  </w:abstractNum>
+  <w:abstractNum w:abstractNumId="5" w15:restartNumberingAfterBreak="0">
+    <w:nsid w:val="733051FF"/>
+    <w:multiLevelType w:val="hybridMultilevel"/>
+    <w:tmpl w:val="C6EE47E0"/>
+    <w:lvl w:ilvl="0" w:tplc="0419000F">
+      <w:start w:val="1"/>
+      <w:numFmt w:val="decimal"/>
+      <w:lvlText w:val="%1."/>
+      <w:lvlJc w:val="left"/>
+      <w:pPr>
+        <w:ind w:left="720" w:hanging="360"/>
+      </w:pPr>
+    </w:lvl>
+    <w:lvl w:ilvl="1" w:tplc="04190019" w:tentative="1">
+      <w:start w:val="1"/>
+      <w:numFmt w:val="lowerLetter"/>
+      <w:lvlText w:val="%2."/>
+      <w:lvlJc w:val="left"/>
+      <w:pPr>
+        <w:ind w:left="1440" w:hanging="360"/>
+      </w:pPr>
+    </w:lvl>
+    <w:lvl w:ilvl="2" w:tplc="0419001B" w:tentative="1">
+      <w:start w:val="1"/>
+      <w:numFmt w:val="lowerRoman"/>
+      <w:lvlText w:val="%3."/>
+      <w:lvlJc w:val="right"/>
+      <w:pPr>
+        <w:ind w:left="2160" w:hanging="180"/>
+      </w:pPr>
+    </w:lvl>
+    <w:lvl w:ilvl="3" w:tplc="0419000F" w:tentative="1">
+      <w:start w:val="1"/>
+      <w:numFmt w:val="decimal"/>
+      <w:lvlText w:val="%4."/>
+      <w:lvlJc w:val="left"/>
+      <w:pPr>
+        <w:ind w:left="2880" w:hanging="360"/>
+      </w:pPr>
+    </w:lvl>
+    <w:lvl w:ilvl="4" w:tplc="04190019" w:tentative="1">
+      <w:start w:val="1"/>
+      <w:numFmt w:val="lowerLetter"/>
+      <w:lvlText w:val="%5."/>
+      <w:lvlJc w:val="left"/>
+      <w:pPr>
+        <w:ind w:left="3600" w:hanging="360"/>
+      </w:pPr>
+    </w:lvl>
+    <w:lvl w:ilvl="5" w:tplc="0419001B" w:tentative="1">
+      <w:start w:val="1"/>
+      <w:numFmt w:val="lowerRoman"/>
+      <w:lvlText w:val="%6."/>
+      <w:lvlJc w:val="right"/>
+      <w:pPr>
+        <w:ind w:left="4320" w:hanging="180"/>
+      </w:pPr>
+    </w:lvl>
+    <w:lvl w:ilvl="6" w:tplc="0419000F" w:tentative="1">
+      <w:start w:val="1"/>
+      <w:numFmt w:val="decimal"/>
+      <w:lvlText w:val="%7."/>
+      <w:lvlJc w:val="left"/>
+      <w:pPr>
+        <w:ind w:left="5040" w:hanging="360"/>
+      </w:pPr>
+    </w:lvl>
+    <w:lvl w:ilvl="7" w:tplc="04190019" w:tentative="1">
+      <w:start w:val="1"/>
+      <w:numFmt w:val="lowerLetter"/>
+      <w:lvlText w:val="%8."/>
+      <w:lvlJc w:val="left"/>
+      <w:pPr>
+        <w:ind w:left="5760" w:hanging="360"/>
+      </w:pPr>
+    </w:lvl>
+    <w:lvl w:ilvl="8" w:tplc="0419001B" w:tentative="1">
+      <w:start w:val="1"/>
+      <w:numFmt w:val="lowerRoman"/>
+      <w:lvlText w:val="%9."/>
+      <w:lvlJc w:val="right"/>
+      <w:pPr>
+        <w:ind w:left="6480" w:hanging="180"/>
+      </w:pPr>
+    </w:lvl>
+  </w:abstractNum>
+  <w:abstractNum w:abstractNumId="6" w15:restartNumberingAfterBreak="0">
     <w:nsid w:val="7D0A4239"/>
     <w:multiLevelType w:val="hybridMultilevel"/>
     <w:tmpl w:val="9F3EA568"/>
@@ -1639,13 +3060,25 @@
     </w:lvl>
   </w:abstractNum>
   <w:num w:numId="1">
-    <w:abstractNumId w:val="0"/>
+    <w:abstractNumId w:val="2"/>
   </w:num>
   <w:num w:numId="2">
+    <w:abstractNumId w:val="3"/>
+  </w:num>
+  <w:num w:numId="3">
+    <w:abstractNumId w:val="6"/>
+  </w:num>
+  <w:num w:numId="4">
+    <w:abstractNumId w:val="4"/>
+  </w:num>
+  <w:num w:numId="5">
     <w:abstractNumId w:val="1"/>
   </w:num>
-  <w:num w:numId="3">
-    <w:abstractNumId w:val="2"/>
+  <w:num w:numId="6">
+    <w:abstractNumId w:val="5"/>
+  </w:num>
+  <w:num w:numId="7">
+    <w:abstractNumId w:val="0"/>
   </w:num>
 </w:numbering>
 </file>
@@ -2254,6 +3687,76 @@
       <w:szCs w:val="24"/>
     </w:rPr>
   </w:style>
+  <w:style w:type="paragraph" w:styleId="Header">
+    <w:name w:val="header"/>
+    <w:basedOn w:val="Normal"/>
+    <w:link w:val="HeaderChar"/>
+    <w:uiPriority w:val="99"/>
+    <w:unhideWhenUsed/>
+    <w:rsid w:val="00BC6F48"/>
+    <w:pPr>
+      <w:tabs>
+        <w:tab w:val="center" w:pos="4677"/>
+        <w:tab w:val="right" w:pos="9355"/>
+      </w:tabs>
+      <w:spacing w:after="0" w:line="240" w:lineRule="auto"/>
+    </w:pPr>
+  </w:style>
+  <w:style w:type="character" w:customStyle="1" w:styleId="HeaderChar">
+    <w:name w:val="Header Char"/>
+    <w:basedOn w:val="DefaultParagraphFont"/>
+    <w:link w:val="Header"/>
+    <w:uiPriority w:val="99"/>
+    <w:rsid w:val="00BC6F48"/>
+  </w:style>
+  <w:style w:type="paragraph" w:styleId="Footer">
+    <w:name w:val="footer"/>
+    <w:basedOn w:val="Normal"/>
+    <w:link w:val="FooterChar"/>
+    <w:uiPriority w:val="99"/>
+    <w:unhideWhenUsed/>
+    <w:rsid w:val="00BC6F48"/>
+    <w:pPr>
+      <w:tabs>
+        <w:tab w:val="center" w:pos="4677"/>
+        <w:tab w:val="right" w:pos="9355"/>
+      </w:tabs>
+      <w:spacing w:after="0" w:line="240" w:lineRule="auto"/>
+    </w:pPr>
+  </w:style>
+  <w:style w:type="character" w:customStyle="1" w:styleId="FooterChar">
+    <w:name w:val="Footer Char"/>
+    <w:basedOn w:val="DefaultParagraphFont"/>
+    <w:link w:val="Footer"/>
+    <w:uiPriority w:val="99"/>
+    <w:rsid w:val="00BC6F48"/>
+  </w:style>
+  <w:style w:type="paragraph" w:styleId="TOC2">
+    <w:name w:val="toc 2"/>
+    <w:basedOn w:val="Normal"/>
+    <w:next w:val="Normal"/>
+    <w:autoRedefine/>
+    <w:uiPriority w:val="39"/>
+    <w:unhideWhenUsed/>
+    <w:rsid w:val="00BC6F48"/>
+    <w:pPr>
+      <w:spacing w:after="100"/>
+      <w:ind w:left="220"/>
+    </w:pPr>
+  </w:style>
+  <w:style w:type="paragraph" w:styleId="TOC3">
+    <w:name w:val="toc 3"/>
+    <w:basedOn w:val="Normal"/>
+    <w:next w:val="Normal"/>
+    <w:autoRedefine/>
+    <w:uiPriority w:val="39"/>
+    <w:unhideWhenUsed/>
+    <w:rsid w:val="00BC6F48"/>
+    <w:pPr>
+      <w:spacing w:after="100"/>
+      <w:ind w:left="440"/>
+    </w:pPr>
+  </w:style>
 </w:styles>
 </file>
 
@@ -2523,7 +4026,7 @@
 </file>
 
 <file path=customXml/itemProps1.xml><?xml version="1.0" encoding="utf-8"?>
-<ds:datastoreItem xmlns:ds="http://schemas.openxmlformats.org/officeDocument/2006/customXml" ds:itemID="{39F1DC68-EEF1-4D81-93E2-ED2E1C305F65}">
+<ds:datastoreItem xmlns:ds="http://schemas.openxmlformats.org/officeDocument/2006/customXml" ds:itemID="{1F763783-F522-4190-AD4D-706CCE10C009}">
   <ds:schemaRefs>
     <ds:schemaRef ds:uri="http://schemas.openxmlformats.org/officeDocument/2006/bibliography"/>
   </ds:schemaRefs>

</xml_diff>